<commit_message>
Added some more to the report
</commit_message>
<xml_diff>
--- a/Metal Metal Land/Metal Metal Land/FYP Final Report Template (1).docx
+++ b/Metal Metal Land/Metal Metal Land/FYP Final Report Template (1).docx
@@ -90,21 +90,7 @@
         <w:rPr>
           <w:sz w:val="48"/>
         </w:rPr>
-        <w:t xml:space="preserve">Metal </w:t>
-      </w:r>
-      <w:proofErr w:type="spellStart"/>
-      <w:r>
-        <w:rPr>
-          <w:sz w:val="48"/>
-        </w:rPr>
-        <w:t>Metal</w:t>
-      </w:r>
-      <w:proofErr w:type="spellEnd"/>
-      <w:r>
-        <w:rPr>
-          <w:sz w:val="48"/>
-        </w:rPr>
-        <w:t xml:space="preserve"> Land</w:t>
+        <w:t>Metal Metal Land</w:t>
       </w:r>
     </w:p>
     <w:p>
@@ -419,15 +405,7 @@
     <w:p/>
     <w:p>
       <w:r>
-        <w:t xml:space="preserve">“Metal </w:t>
-      </w:r>
-      <w:proofErr w:type="spellStart"/>
-      <w:r>
-        <w:t>Metal</w:t>
-      </w:r>
-      <w:proofErr w:type="spellEnd"/>
-      <w:r>
-        <w:t xml:space="preserve"> Land” is a procedurally generated, multiplayer action game implemented using the Unity (C#) game engine</w:t>
+        <w:t>“Metal Metal Land” is a procedurally generated, multiplayer action game implemented using the Unity (C#) game engine</w:t>
       </w:r>
       <w:r>
         <w:t xml:space="preserve"> with the goal of it being as fast paced as possible with as minimal load times as possible</w:t>
@@ -691,23 +669,7 @@
         <w:pStyle w:val="BodyText"/>
       </w:pPr>
       <w:r>
-        <w:t xml:space="preserve">Firstly, I would like to thank my parents who have supported me physically and emotionally over the past few gruelling months. I’d also like to thank the lecturers from DIT who helped with this project, </w:t>
-      </w:r>
-      <w:proofErr w:type="spellStart"/>
-      <w:r>
-        <w:t>Dr.</w:t>
-      </w:r>
-      <w:proofErr w:type="spellEnd"/>
-      <w:r>
-        <w:t xml:space="preserve"> Susan McKeever, </w:t>
-      </w:r>
-      <w:proofErr w:type="spellStart"/>
-      <w:r>
-        <w:t>Dr.</w:t>
-      </w:r>
-      <w:proofErr w:type="spellEnd"/>
-      <w:r>
-        <w:t xml:space="preserve"> Bryan Duggan and in particular my own mentor Mark Foley, who helped and supported me to the absolute best of his ability throughout the entirety of the this project.</w:t>
+        <w:t>Firstly, I would like to thank my parents who have supported me physically and emotionally over the past few gruelling months. I’d also like to thank the lecturers from DIT who helped with this project, Dr. Susan McKeever, Dr. Bryan Duggan and in particular my own mentor Mark Foley, who helped and supported me to the absolute best of his ability throughout the entirety of the this project.</w:t>
       </w:r>
     </w:p>
     <w:p>
@@ -715,23 +677,7 @@
         <w:pStyle w:val="BodyText"/>
       </w:pPr>
       <w:r>
-        <w:t xml:space="preserve">Additionally, I’d like to thank my classmates; Aaron </w:t>
-      </w:r>
-      <w:proofErr w:type="spellStart"/>
-      <w:r>
-        <w:t>Renaghan</w:t>
-      </w:r>
-      <w:proofErr w:type="spellEnd"/>
-      <w:r>
-        <w:t xml:space="preserve">, Eamon Tang, Jay Hynes, Alannah Mullins and Oleg </w:t>
-      </w:r>
-      <w:proofErr w:type="spellStart"/>
-      <w:r>
-        <w:t>Petcov</w:t>
-      </w:r>
-      <w:proofErr w:type="spellEnd"/>
-      <w:r>
-        <w:t xml:space="preserve"> for all the great times we’ve had over the last 4 years. I’d also like to thank Ally Daly for keeping me plied with burritos, pints and the most adorable dog pictures over the last year and beyond to help keep me motivated. </w:t>
+        <w:t xml:space="preserve">Additionally, I’d like to thank my classmates; Aaron Renaghan, Eamon Tang, Jay Hynes, Alannah Mullins and Oleg Petcov for all the great times we’ve had over the last 4 years. I’d also like to thank Ally Daly for keeping me plied with burritos, pints and the most adorable dog pictures over the last year and beyond to help keep me motivated. </w:t>
       </w:r>
     </w:p>
     <w:p>
@@ -745,13 +691,8 @@
         <w:t xml:space="preserve"> and gave me feedback throughout</w:t>
       </w:r>
       <w:r>
-        <w:t xml:space="preserve">; Jonathan Bradley, Emily </w:t>
-      </w:r>
-      <w:proofErr w:type="spellStart"/>
-      <w:r>
-        <w:t>Kremers</w:t>
-      </w:r>
-      <w:proofErr w:type="spellEnd"/>
+        <w:t>; Jonathan Bradley, Emily Kremers</w:t>
+      </w:r>
       <w:r>
         <w:t>,</w:t>
       </w:r>
@@ -759,31 +700,7 @@
         <w:t xml:space="preserve"> Ally Daly,</w:t>
       </w:r>
       <w:r>
-        <w:t xml:space="preserve"> Michael </w:t>
-      </w:r>
-      <w:proofErr w:type="spellStart"/>
-      <w:r>
-        <w:t>Clonan</w:t>
-      </w:r>
-      <w:proofErr w:type="spellEnd"/>
-      <w:r>
-        <w:t xml:space="preserve">, Aaron Jennings, Gary Raymond, Liam Phelan, James </w:t>
-      </w:r>
-      <w:proofErr w:type="spellStart"/>
-      <w:r>
-        <w:t>Hassett</w:t>
-      </w:r>
-      <w:proofErr w:type="spellEnd"/>
-      <w:r>
-        <w:t xml:space="preserve">, Nicola O’Brien, Max Curtis, </w:t>
-      </w:r>
-      <w:proofErr w:type="spellStart"/>
-      <w:r>
-        <w:t>Haashim</w:t>
-      </w:r>
-      <w:proofErr w:type="spellEnd"/>
-      <w:r>
-        <w:t xml:space="preserve"> Bari, Ross Murphy</w:t>
+        <w:t xml:space="preserve"> Michael Clonan, Aaron Jennings, Gary Raymond, Liam Phelan, James Hassett, Nicola O’Brien, Max Curtis, Haashim Bari, Ross Murphy</w:t>
       </w:r>
       <w:r>
         <w:t xml:space="preserve">, </w:t>
@@ -797,31 +714,7 @@
         <w:pStyle w:val="BodyText"/>
       </w:pPr>
       <w:r>
-        <w:t>Finally, I’d like to thank all the Metal bands, without whom this wouldn’t be possible, who inspired me to make this game such as “Metallica”, “</w:t>
-      </w:r>
-      <w:proofErr w:type="spellStart"/>
-      <w:r>
-        <w:t>Alestorm</w:t>
-      </w:r>
-      <w:proofErr w:type="spellEnd"/>
-      <w:r>
-        <w:t>”, “</w:t>
-      </w:r>
-      <w:proofErr w:type="spellStart"/>
-      <w:r>
-        <w:t>Gloryhammer</w:t>
-      </w:r>
-      <w:proofErr w:type="spellEnd"/>
-      <w:r>
-        <w:t>”, “Black Sabbath”, “GWAR”, “Judas Priest” and the countless other bands that have fuelled my passion for this genre. In particular I’d like to thank “</w:t>
-      </w:r>
-      <w:proofErr w:type="spellStart"/>
-      <w:r>
-        <w:t>Lagerstein</w:t>
-      </w:r>
-      <w:proofErr w:type="spellEnd"/>
-      <w:r>
-        <w:t xml:space="preserve">”, who generously allowed me to use their music in the game and most importantly of all, I’d like to thank “Iron Maiden” for introducing me to the genre and for remaining my steadfast favourites over the last 14 years. </w:t>
+        <w:t xml:space="preserve">Finally, I’d like to thank all the Metal bands, without whom this wouldn’t be possible, who inspired me to make this game such as “Metallica”, “Alestorm”, “Gloryhammer”, “Black Sabbath”, “GWAR”, “Judas Priest” and the countless other bands that have fuelled my passion for this genre. In particular I’d like to thank “Lagerstein”, who generously allowed me to use their music in the game and most importantly of all, I’d like to thank “Iron Maiden” for introducing me to the genre and for remaining my steadfast favourites over the last 14 years. </w:t>
       </w:r>
     </w:p>
     <w:p>
@@ -1089,21 +982,12 @@
           <w:sz w:val="24"/>
         </w:rPr>
       </w:pPr>
-      <w:proofErr w:type="spellStart"/>
-      <w:r>
-        <w:rPr>
-          <w:b w:val="0"/>
-          <w:sz w:val="24"/>
-        </w:rPr>
-        <w:t>Eg</w:t>
-      </w:r>
-      <w:proofErr w:type="spellEnd"/>
-      <w:r>
-        <w:rPr>
-          <w:b w:val="0"/>
-          <w:sz w:val="24"/>
-        </w:rPr>
-        <w:t>. Research related to identifying the problem that this project solves, research into solution definition</w:t>
+      <w:r>
+        <w:rPr>
+          <w:b w:val="0"/>
+          <w:sz w:val="24"/>
+        </w:rPr>
+        <w:t>Eg. Research related to identifying the problem that this project solves, research into solution definition</w:t>
       </w:r>
     </w:p>
     <w:p>
@@ -1193,23 +1077,7 @@
           <w:b w:val="0"/>
           <w:sz w:val="24"/>
         </w:rPr>
-        <w:t xml:space="preserve">Design of each of the project components </w:t>
-      </w:r>
-      <w:proofErr w:type="spellStart"/>
-      <w:r>
-        <w:rPr>
-          <w:b w:val="0"/>
-          <w:sz w:val="24"/>
-        </w:rPr>
-        <w:t>eg</w:t>
-      </w:r>
-      <w:proofErr w:type="spellEnd"/>
-      <w:r>
-        <w:rPr>
-          <w:b w:val="0"/>
-          <w:sz w:val="24"/>
-        </w:rPr>
-        <w:t>: the UI, Network, Project Demonstration, source code layout</w:t>
+        <w:t>Design of each of the project components eg: the UI, Network, Project Demonstration, source code layout</w:t>
       </w:r>
     </w:p>
     <w:p>
@@ -1389,16 +1257,7 @@
           <w:sz w:val="24"/>
           <w:u w:val="single"/>
         </w:rPr>
-        <w:t xml:space="preserve">own </w:t>
-      </w:r>
-      <w:proofErr w:type="gramStart"/>
-      <w:r>
-        <w:rPr>
-          <w:b w:val="0"/>
-          <w:sz w:val="24"/>
-          <w:u w:val="single"/>
-        </w:rPr>
-        <w:t>code</w:t>
+        <w:t>own code</w:t>
       </w:r>
       <w:r>
         <w:rPr>
@@ -1412,31 +1271,7 @@
           <w:b w:val="0"/>
           <w:sz w:val="24"/>
         </w:rPr>
-        <w:t>;</w:t>
-      </w:r>
-      <w:proofErr w:type="gramEnd"/>
-      <w:r>
-        <w:rPr>
-          <w:b w:val="0"/>
-          <w:sz w:val="24"/>
-        </w:rPr>
-        <w:t xml:space="preserve"> List of classes of your code </w:t>
-      </w:r>
-      <w:proofErr w:type="spellStart"/>
-      <w:r>
-        <w:rPr>
-          <w:b w:val="0"/>
-          <w:sz w:val="24"/>
-        </w:rPr>
-        <w:t>etc</w:t>
-      </w:r>
-      <w:proofErr w:type="spellEnd"/>
-      <w:r>
-        <w:rPr>
-          <w:b w:val="0"/>
-          <w:sz w:val="24"/>
-        </w:rPr>
-        <w:t xml:space="preserve"> .  </w:t>
+        <w:t xml:space="preserve">; List of classes of your code etc .  </w:t>
       </w:r>
     </w:p>
     <w:p>
@@ -2209,21 +2044,7 @@
           <w:lang w:val="en-IE"/>
         </w:rPr>
         <w:lastRenderedPageBreak/>
-        <w:t>around one singular narrow theme. For example, in the game “</w:t>
-      </w:r>
-      <w:proofErr w:type="spellStart"/>
-      <w:r>
-        <w:rPr>
-          <w:lang w:val="en-IE"/>
-        </w:rPr>
-        <w:t>Broforce</w:t>
-      </w:r>
-      <w:proofErr w:type="spellEnd"/>
-      <w:r>
-        <w:rPr>
-          <w:lang w:val="en-IE"/>
-        </w:rPr>
-        <w:t xml:space="preserve">”, which will be discussed in greater detail later in the report, player characters are based around parodied versions of famous action movie characters such as “John Rambo” and “The Terminator”. Another example of game using a narrow theme for its characters is “Duck Game”, wherein players just play as different coloured ducks. </w:t>
+        <w:t xml:space="preserve">around one singular narrow theme. For example, in the game “Broforce”, which will be discussed in greater detail later in the report, player characters are based around parodied versions of famous action movie characters such as “John Rambo” and “The Terminator”. Another example of game using a narrow theme for its characters is “Duck Game”, wherein players just play as different coloured ducks. </w:t>
       </w:r>
     </w:p>
     <w:p>
@@ -2419,83 +2240,13 @@
         <w:rPr>
           <w:lang w:val="en-IE"/>
         </w:rPr>
-        <w:t xml:space="preserve">One other pre-existing game which is similar to this project is “Bro-Force”, which is developed by “Free Lives Studios” [brforce1]. </w:t>
-      </w:r>
-      <w:proofErr w:type="spellStart"/>
-      <w:r>
-        <w:rPr>
-          <w:lang w:val="en-IE"/>
-        </w:rPr>
-        <w:t>BroForce</w:t>
-      </w:r>
-      <w:proofErr w:type="spellEnd"/>
-      <w:r>
-        <w:rPr>
-          <w:lang w:val="en-IE"/>
-        </w:rPr>
-        <w:t xml:space="preserve"> is a side-scrolling 2D action game where player’s play, as previously mentioned, as parodies of famous action movie characters. Each of these characters retain the appearance and over-all abilities of that character. Their names however are slightly modified to include the word “Bro” in some form such as “John </w:t>
-      </w:r>
-      <w:proofErr w:type="spellStart"/>
-      <w:r>
-        <w:rPr>
-          <w:lang w:val="en-IE"/>
-        </w:rPr>
-        <w:t>Rambro</w:t>
-      </w:r>
-      <w:proofErr w:type="spellEnd"/>
-      <w:r>
-        <w:rPr>
-          <w:lang w:val="en-IE"/>
-        </w:rPr>
-        <w:t xml:space="preserve">” instead of “John Rambo” or “The </w:t>
-      </w:r>
-      <w:proofErr w:type="spellStart"/>
-      <w:r>
-        <w:rPr>
-          <w:lang w:val="en-IE"/>
-        </w:rPr>
-        <w:t>Brominator</w:t>
-      </w:r>
-      <w:proofErr w:type="spellEnd"/>
-      <w:r>
-        <w:rPr>
-          <w:lang w:val="en-IE"/>
-        </w:rPr>
-        <w:t xml:space="preserve">” instead of “The Terminator”. The game features both local multiplayer and online multiplayer as well as single player. </w:t>
-      </w:r>
-      <w:r>
-        <w:rPr>
-          <w:lang w:val="en-IE"/>
-        </w:rPr>
-        <w:t xml:space="preserve">The players then play through a pre-generated campaign as these characters. One of the key features of this game is that it sports destructible terrain. Depending on a particular characters weapon or abilities, they can destroy the terrain at different rates. For example, the character John </w:t>
-      </w:r>
-      <w:proofErr w:type="spellStart"/>
-      <w:r>
-        <w:rPr>
-          <w:lang w:val="en-IE"/>
-        </w:rPr>
-        <w:t>Rambro</w:t>
-      </w:r>
-      <w:proofErr w:type="spellEnd"/>
-      <w:r>
-        <w:rPr>
-          <w:lang w:val="en-IE"/>
-        </w:rPr>
-        <w:t xml:space="preserve"> uses a basic machine gun style attack which can slowly destroy terrain in a straight horizontal line from the player. The </w:t>
-      </w:r>
-      <w:proofErr w:type="spellStart"/>
-      <w:r>
-        <w:rPr>
-          <w:lang w:val="en-IE"/>
-        </w:rPr>
-        <w:t>Brominator</w:t>
-      </w:r>
-      <w:proofErr w:type="spellEnd"/>
-      <w:r>
-        <w:rPr>
-          <w:lang w:val="en-IE"/>
-        </w:rPr>
-        <w:t xml:space="preserve"> on the other hand uses a mini</w:t>
+        <w:t xml:space="preserve">One other pre-existing game which is similar to this project is “Bro-Force”, which is developed by “Free Lives Studios” [brforce1]. BroForce is a side-scrolling 2D action game where player’s play, as previously mentioned, as parodies of famous action movie characters. Each of these characters retain the appearance and over-all abilities of that character. Their names however are slightly modified to include the word “Bro” in some form such as “John Rambro” instead of “John Rambo” or “The Brominator” instead of “The Terminator”. The game features both local multiplayer and online multiplayer as well as single player. </w:t>
+      </w:r>
+      <w:r>
+        <w:rPr>
+          <w:lang w:val="en-IE"/>
+        </w:rPr>
+        <w:t>The players then play through a pre-generated campaign as these characters. One of the key features of this game is that it sports destructible terrain. Depending on a particular characters weapon or abilities, they can destroy the terrain at different rates. For example, the character John Rambro uses a basic machine gun style attack which can slowly destroy terrain in a straight horizontal line from the player. The Brominator on the other hand uses a mini</w:t>
       </w:r>
       <w:r>
         <w:rPr>
@@ -2507,16 +2258,8 @@
         <w:rPr>
           <w:lang w:val="en-IE"/>
         </w:rPr>
-        <w:t xml:space="preserve">gun which has the same area of attack but can destroy terrain at a much higher rate when compared to John </w:t>
-      </w:r>
-      <w:proofErr w:type="spellStart"/>
-      <w:r>
-        <w:rPr>
-          <w:lang w:val="en-IE"/>
-        </w:rPr>
-        <w:t>Rambro</w:t>
-      </w:r>
-      <w:proofErr w:type="spellEnd"/>
+        <w:t>gun which has the same area of attack but can destroy terrain at a much higher rate when compared to John Rambro</w:t>
+      </w:r>
       <w:r>
         <w:rPr>
           <w:lang w:val="en-IE"/>
@@ -2641,68 +2384,29 @@
           <w:lang w:val="en-IE"/>
         </w:rPr>
         <w:lastRenderedPageBreak/>
-        <w:t xml:space="preserve">Screenshot from </w:t>
-      </w:r>
-      <w:proofErr w:type="spellStart"/>
-      <w:r>
+        <w:t>Screenshot from Broforce showing the character John Rambro</w:t>
+      </w:r>
+    </w:p>
+    <w:p>
+      <w:pPr>
+        <w:jc w:val="center"/>
         <w:rPr>
           <w:i/>
           <w:lang w:val="en-IE"/>
         </w:rPr>
-        <w:t>Broforce</w:t>
-      </w:r>
-      <w:proofErr w:type="spellEnd"/>
-      <w:r>
-        <w:rPr>
-          <w:i/>
-          <w:lang w:val="en-IE"/>
-        </w:rPr>
-        <w:t xml:space="preserve"> showing the character John </w:t>
-      </w:r>
-      <w:proofErr w:type="spellStart"/>
-      <w:r>
-        <w:rPr>
-          <w:i/>
-          <w:lang w:val="en-IE"/>
-        </w:rPr>
-        <w:t>Rambro</w:t>
-      </w:r>
-      <w:proofErr w:type="spellEnd"/>
-    </w:p>
-    <w:p>
-      <w:pPr>
-        <w:jc w:val="center"/>
-        <w:rPr>
-          <w:i/>
-          <w:lang w:val="en-IE"/>
-        </w:rPr>
-      </w:pPr>
-    </w:p>
-    <w:p>
-      <w:pPr>
-        <w:rPr>
-          <w:lang w:val="en-IE"/>
-        </w:rPr>
-      </w:pPr>
-      <w:r>
-        <w:rPr>
-          <w:lang w:val="en-IE"/>
-        </w:rPr>
-        <w:t xml:space="preserve">While each “bro” in </w:t>
-      </w:r>
-      <w:proofErr w:type="spellStart"/>
-      <w:r>
-        <w:rPr>
-          <w:lang w:val="en-IE"/>
-        </w:rPr>
-        <w:t>Broforce</w:t>
-      </w:r>
-      <w:proofErr w:type="spellEnd"/>
-      <w:r>
-        <w:rPr>
-          <w:lang w:val="en-IE"/>
-        </w:rPr>
-        <w:t xml:space="preserve"> has their strengths and weaknesses, they are not all equally balanced as would be the case in the previously mentioned Brutal Legend. This can lead to competitive multiplayer games becoming incredibly unbalanced and effectively having the game favour how lucky you are, with regards to becoming a certain bro, rather than favouring player skill level. </w:t>
+      </w:pPr>
+    </w:p>
+    <w:p>
+      <w:pPr>
+        <w:rPr>
+          <w:lang w:val="en-IE"/>
+        </w:rPr>
+      </w:pPr>
+      <w:r>
+        <w:rPr>
+          <w:lang w:val="en-IE"/>
+        </w:rPr>
+        <w:t xml:space="preserve">While each “bro” in Broforce has their strengths and weaknesses, they are not all equally balanced as would be the case in the previously mentioned Brutal Legend. This can lead to competitive multiplayer games becoming incredibly unbalanced and effectively having the game favour how lucky you are, with regards to becoming a certain bro, rather than favouring player skill level. </w:t>
       </w:r>
       <w:r>
         <w:rPr>
@@ -2836,173 +2540,487 @@
           <w:i/>
           <w:lang w:val="en-IE"/>
         </w:rPr>
-        <w:t xml:space="preserve">Screenshots from </w:t>
-      </w:r>
-      <w:proofErr w:type="spellStart"/>
-      <w:r>
+        <w:t>Screenshots from Broforce showing the terrain destruction feature</w:t>
+      </w:r>
+    </w:p>
+    <w:p>
+      <w:pPr>
+        <w:rPr>
+          <w:lang w:val="en-IE"/>
+        </w:rPr>
+      </w:pPr>
+    </w:p>
+    <w:p>
+      <w:pPr>
+        <w:rPr>
+          <w:lang w:val="en-IE"/>
+        </w:rPr>
+      </w:pPr>
+    </w:p>
+    <w:p>
+      <w:pPr>
+        <w:rPr>
+          <w:lang w:val="en-IE"/>
+        </w:rPr>
+      </w:pPr>
+      <w:r>
+        <w:rPr>
+          <w:lang w:val="en-IE"/>
+        </w:rPr>
+        <w:t xml:space="preserve">One other game which inspired me was “Brutal Legend”. Brutal Legend is a Hack and Slash/ Real Time Strategy game. It is also however, unlike the </w:t>
+      </w:r>
+      <w:r>
+        <w:rPr>
+          <w:lang w:val="en-IE"/>
+        </w:rPr>
+        <w:t xml:space="preserve">previous two games, heavily inspired by metal music, just like my own project. This game involves the player playing as a roadie named “Eddie Riggs” who is transported to an alternate dimension where metal music itself has immense power. In the game you must unity various metal themed characters, most of whom are voiced by popular metal musicians such as Ozzy Osbourne (Black Sabbath), Lemmy Kilmeister (Motorhead) and Rob Halford (Judas Priest). </w:t>
+      </w:r>
+      <w:r>
+        <w:rPr>
+          <w:lang w:val="en-IE"/>
+        </w:rPr>
+        <w:t>With these characters united, you must defeat the death metal themed lord of evil, Emperor Doviculus by staging a series of concerts. These concerts involve creating a number of units of different types in order to destroy the enemies units and their stage.</w:t>
+      </w:r>
+    </w:p>
+    <w:p>
+      <w:pPr>
+        <w:rPr>
+          <w:lang w:val="en-IE"/>
+        </w:rPr>
+      </w:pPr>
+      <w:r>
+        <w:rPr>
+          <w:noProof/>
+          <w:lang w:val="en-US"/>
+        </w:rPr>
+        <w:drawing>
+          <wp:inline distT="0" distB="0" distL="0" distR="0">
+            <wp:extent cx="5274310" cy="2960646"/>
+            <wp:effectExtent l="0" t="0" r="2540" b="0"/>
+            <wp:docPr id="7" name="Picture 7" descr="https://images.g2a.com/newlayout/600x337/1x1x0/05527385dc4a/590dfc165bafe366e73a9893"/>
+            <wp:cNvGraphicFramePr>
+              <a:graphicFrameLocks xmlns:a="http://schemas.openxmlformats.org/drawingml/2006/main" noChangeAspect="1"/>
+            </wp:cNvGraphicFramePr>
+            <a:graphic xmlns:a="http://schemas.openxmlformats.org/drawingml/2006/main">
+              <a:graphicData uri="http://schemas.openxmlformats.org/drawingml/2006/picture">
+                <pic:pic xmlns:pic="http://schemas.openxmlformats.org/drawingml/2006/picture">
+                  <pic:nvPicPr>
+                    <pic:cNvPr id="0" name="Picture 41" descr="https://images.g2a.com/newlayout/600x337/1x1x0/05527385dc4a/590dfc165bafe366e73a9893"/>
+                    <pic:cNvPicPr>
+                      <a:picLocks noChangeAspect="1" noChangeArrowheads="1"/>
+                    </pic:cNvPicPr>
+                  </pic:nvPicPr>
+                  <pic:blipFill>
+                    <a:blip r:embed="rId16">
+                      <a:extLst>
+                        <a:ext uri="{28A0092B-C50C-407E-A947-70E740481C1C}">
+                          <a14:useLocalDpi xmlns:a14="http://schemas.microsoft.com/office/drawing/2010/main" val="0"/>
+                        </a:ext>
+                      </a:extLst>
+                    </a:blip>
+                    <a:srcRect/>
+                    <a:stretch>
+                      <a:fillRect/>
+                    </a:stretch>
+                  </pic:blipFill>
+                  <pic:spPr bwMode="auto">
+                    <a:xfrm>
+                      <a:off x="0" y="0"/>
+                      <a:ext cx="5274310" cy="2960646"/>
+                    </a:xfrm>
+                    <a:prstGeom prst="rect">
+                      <a:avLst/>
+                    </a:prstGeom>
+                    <a:noFill/>
+                    <a:ln>
+                      <a:noFill/>
+                    </a:ln>
+                  </pic:spPr>
+                </pic:pic>
+              </a:graphicData>
+            </a:graphic>
+          </wp:inline>
+        </w:drawing>
+      </w:r>
+    </w:p>
+    <w:p>
+      <w:pPr>
+        <w:jc w:val="center"/>
         <w:rPr>
           <w:i/>
           <w:lang w:val="en-IE"/>
         </w:rPr>
-        <w:t>Broforce</w:t>
-      </w:r>
-      <w:proofErr w:type="spellEnd"/>
+      </w:pPr>
       <w:r>
         <w:rPr>
           <w:i/>
           <w:lang w:val="en-IE"/>
         </w:rPr>
-        <w:t xml:space="preserve"> showing the terrain destruction feature</w:t>
-      </w:r>
-    </w:p>
-    <w:p>
-      <w:pPr>
-        <w:rPr>
-          <w:lang w:val="en-IE"/>
-        </w:rPr>
-      </w:pPr>
-    </w:p>
-    <w:p>
-      <w:pPr>
-        <w:rPr>
-          <w:lang w:val="en-IE"/>
-        </w:rPr>
-      </w:pPr>
-    </w:p>
-    <w:p>
-      <w:pPr>
-        <w:rPr>
-          <w:lang w:val="en-IE"/>
-        </w:rPr>
-      </w:pPr>
-      <w:r>
-        <w:rPr>
-          <w:lang w:val="en-IE"/>
-        </w:rPr>
-        <w:t xml:space="preserve">One other game which inspired me was “Brutal Legend”. Brutal Legend is a Hack and Slash/ Real Time Strategy game. It is also however, unlike the </w:t>
-      </w:r>
-      <w:r>
-        <w:rPr>
-          <w:lang w:val="en-IE"/>
-        </w:rPr>
-        <w:t xml:space="preserve">previous two games, heavily inspired by metal music, just like my own project. This game involves the player playing as a roadie named “Eddie Riggs” who is transported to an alternate dimension where metal music itself has immense power. In the game you must unity various metal themed characters, most of whom are voiced by popular metal musicians such as </w:t>
-      </w:r>
-      <w:proofErr w:type="spellStart"/>
-      <w:r>
-        <w:rPr>
-          <w:lang w:val="en-IE"/>
-        </w:rPr>
-        <w:t>Ozzy</w:t>
-      </w:r>
-      <w:proofErr w:type="spellEnd"/>
-      <w:r>
-        <w:rPr>
-          <w:lang w:val="en-IE"/>
-        </w:rPr>
-        <w:t xml:space="preserve"> Osbourne (Black Sabbath), </w:t>
-      </w:r>
-      <w:proofErr w:type="spellStart"/>
-      <w:r>
-        <w:rPr>
-          <w:lang w:val="en-IE"/>
-        </w:rPr>
-        <w:t>Lemmy</w:t>
-      </w:r>
-      <w:proofErr w:type="spellEnd"/>
+        <w:lastRenderedPageBreak/>
+        <w:t>The world of Brutal Legend</w:t>
+      </w:r>
+    </w:p>
+    <w:p>
+      <w:pPr>
+        <w:rPr>
+          <w:lang w:val="en-IE"/>
+        </w:rPr>
+      </w:pPr>
+      <w:r>
+        <w:rPr>
+          <w:lang w:val="en-IE"/>
+        </w:rPr>
+        <w:t xml:space="preserve">The variety of units allowed for a rock-paper-scissors-esque mechanic where each unit would excel against a specific enemy unit type while also being susceptible to a different enemy unit type. </w:t>
+      </w:r>
+      <w:r>
+        <w:rPr>
+          <w:lang w:val="en-IE"/>
+        </w:rPr>
+        <w:t xml:space="preserve">As previously mentioned with regards to Broforce, balance is of the utmost importance in this game and the rock-paper-scissors mechanics of Brutal Legend therefore are a definite inspiration for this project, however this will obviously need to be adapted to the weapons in the game. In </w:t>
+      </w:r>
+      <w:r>
+        <w:rPr>
+          <w:lang w:val="en-IE"/>
+        </w:rPr>
+        <w:t xml:space="preserve">addition to its unit balancing, one other aspect from Brutal Legend that I feel was impactful to my own game was the metal music theme of it. Outside of the metal musicians that voice characters in the game, the character moves and design, the story and world design are all heavily based around metal music. For example, the basic infantry unit for the traditional heavy metal faction in the game are called “Headbangers” and are essentially made up of a number of unarmoured units that are designed to head-bang objects and other units until they are destroyed. This is one aspect that I tried to include into my own project where units and the world itself were based around metal music and culture. </w:t>
+      </w:r>
+      <w:r>
+        <w:rPr>
+          <w:noProof/>
+          <w:lang w:val="en-US"/>
+        </w:rPr>
+        <w:drawing>
+          <wp:inline distT="0" distB="0" distL="0" distR="0">
+            <wp:extent cx="5274310" cy="2966799"/>
+            <wp:effectExtent l="0" t="0" r="2540" b="5080"/>
+            <wp:docPr id="6" name="Picture 6" descr="http://www.doublefine.com/brutallegend/screenshots/screenshot_02.jpg"/>
+            <wp:cNvGraphicFramePr>
+              <a:graphicFrameLocks xmlns:a="http://schemas.openxmlformats.org/drawingml/2006/main" noChangeAspect="1"/>
+            </wp:cNvGraphicFramePr>
+            <a:graphic xmlns:a="http://schemas.openxmlformats.org/drawingml/2006/main">
+              <a:graphicData uri="http://schemas.openxmlformats.org/drawingml/2006/picture">
+                <pic:pic xmlns:pic="http://schemas.openxmlformats.org/drawingml/2006/picture">
+                  <pic:nvPicPr>
+                    <pic:cNvPr id="0" name="Picture 39" descr="http://www.doublefine.com/brutallegend/screenshots/screenshot_02.jpg"/>
+                    <pic:cNvPicPr>
+                      <a:picLocks noChangeAspect="1" noChangeArrowheads="1"/>
+                    </pic:cNvPicPr>
+                  </pic:nvPicPr>
+                  <pic:blipFill>
+                    <a:blip r:embed="rId17" cstate="print">
+                      <a:extLst>
+                        <a:ext uri="{28A0092B-C50C-407E-A947-70E740481C1C}">
+                          <a14:useLocalDpi xmlns:a14="http://schemas.microsoft.com/office/drawing/2010/main" val="0"/>
+                        </a:ext>
+                      </a:extLst>
+                    </a:blip>
+                    <a:srcRect/>
+                    <a:stretch>
+                      <a:fillRect/>
+                    </a:stretch>
+                  </pic:blipFill>
+                  <pic:spPr bwMode="auto">
+                    <a:xfrm>
+                      <a:off x="0" y="0"/>
+                      <a:ext cx="5274310" cy="2966799"/>
+                    </a:xfrm>
+                    <a:prstGeom prst="rect">
+                      <a:avLst/>
+                    </a:prstGeom>
+                    <a:noFill/>
+                    <a:ln>
+                      <a:noFill/>
+                    </a:ln>
+                  </pic:spPr>
+                </pic:pic>
+              </a:graphicData>
+            </a:graphic>
+          </wp:inline>
+        </w:drawing>
+      </w:r>
       <w:r>
         <w:rPr>
           <w:lang w:val="en-IE"/>
         </w:rPr>
         <w:t xml:space="preserve"> </w:t>
       </w:r>
-      <w:proofErr w:type="spellStart"/>
-      <w:r>
-        <w:rPr>
-          <w:lang w:val="en-IE"/>
-        </w:rPr>
-        <w:t>Kilmeister</w:t>
-      </w:r>
-      <w:proofErr w:type="spellEnd"/>
-      <w:r>
-        <w:rPr>
-          <w:lang w:val="en-IE"/>
-        </w:rPr>
-        <w:t xml:space="preserve"> (</w:t>
-      </w:r>
-      <w:proofErr w:type="spellStart"/>
-      <w:r>
-        <w:rPr>
-          <w:lang w:val="en-IE"/>
-        </w:rPr>
-        <w:t>Motorhead</w:t>
-      </w:r>
-      <w:proofErr w:type="spellEnd"/>
-      <w:r>
-        <w:rPr>
-          <w:lang w:val="en-IE"/>
-        </w:rPr>
-        <w:t xml:space="preserve">) and Rob </w:t>
-      </w:r>
-      <w:proofErr w:type="spellStart"/>
-      <w:r>
-        <w:rPr>
-          <w:lang w:val="en-IE"/>
-        </w:rPr>
-        <w:t>Halford</w:t>
-      </w:r>
-      <w:proofErr w:type="spellEnd"/>
-      <w:r>
-        <w:rPr>
-          <w:lang w:val="en-IE"/>
-        </w:rPr>
-        <w:t xml:space="preserve"> (Judas Priest). </w:t>
-      </w:r>
-      <w:r>
-        <w:rPr>
-          <w:lang w:val="en-IE"/>
-        </w:rPr>
-        <w:t xml:space="preserve">With these characters united, you must defeat the death metal themed lord of evil, Emperor </w:t>
-      </w:r>
-      <w:proofErr w:type="spellStart"/>
-      <w:r>
-        <w:rPr>
-          <w:lang w:val="en-IE"/>
-        </w:rPr>
-        <w:t>Doviculus</w:t>
-      </w:r>
-      <w:proofErr w:type="spellEnd"/>
-      <w:r>
-        <w:rPr>
-          <w:lang w:val="en-IE"/>
-        </w:rPr>
-        <w:t xml:space="preserve"> by staging a series of concerts. These concerts involve creating a number of units of different types in order to destroy the enemies units and their stage.</w:t>
-      </w:r>
-    </w:p>
-    <w:p>
-      <w:pPr>
-        <w:rPr>
-          <w:lang w:val="en-IE"/>
-        </w:rPr>
-      </w:pPr>
-      <w:r>
-        <w:rPr>
-          <w:lang w:val="en-IE"/>
-        </w:rPr>
-        <w:t>The variety of units allowed for a rock-paper-scissors-</w:t>
-      </w:r>
-      <w:proofErr w:type="spellStart"/>
-      <w:r>
-        <w:rPr>
-          <w:lang w:val="en-IE"/>
-        </w:rPr>
-        <w:t>esque</w:t>
-      </w:r>
-      <w:proofErr w:type="spellEnd"/>
-      <w:r>
-        <w:rPr>
-          <w:lang w:val="en-IE"/>
-        </w:rPr>
-        <w:t xml:space="preserve"> mechanic where each unit would excel against a specific enemy unit type while also being susceptible to a different enemy unit type. </w:t>
+    </w:p>
+    <w:p>
+      <w:pPr>
+        <w:jc w:val="center"/>
+        <w:rPr>
+          <w:i/>
+          <w:lang w:val="en-IE"/>
+        </w:rPr>
+      </w:pPr>
+      <w:r>
+        <w:rPr>
+          <w:i/>
+          <w:lang w:val="en-IE"/>
+        </w:rPr>
+        <w:t>The player character running with “Headbanger” units in Brutal Legend</w:t>
+      </w:r>
+    </w:p>
+    <w:p>
+      <w:pPr>
+        <w:rPr>
+          <w:lang w:val="en-IE"/>
+        </w:rPr>
+      </w:pPr>
+    </w:p>
+    <w:p>
+      <w:pPr>
+        <w:pStyle w:val="Heading3"/>
+        <w:jc w:val="left"/>
+      </w:pPr>
+      <w:r>
+        <w:t xml:space="preserve">2.3 </w:t>
+      </w:r>
+      <w:r>
+        <w:t xml:space="preserve">Technologies </w:t>
+      </w:r>
+      <w:r>
+        <w:t>Examined</w:t>
+      </w:r>
+    </w:p>
+    <w:p>
+      <w:pPr>
+        <w:rPr>
+          <w:lang w:val="en-IE"/>
+        </w:rPr>
+      </w:pPr>
+      <w:r>
+        <w:rPr>
+          <w:lang w:val="en-IE"/>
+        </w:rPr>
+        <w:t>- Unreal Engine</w:t>
+      </w:r>
+    </w:p>
+    <w:p>
+      <w:pPr>
+        <w:rPr>
+          <w:lang w:val="en-IE"/>
+        </w:rPr>
+      </w:pPr>
+      <w:r>
+        <w:rPr>
+          <w:lang w:val="en-IE"/>
+        </w:rPr>
+        <w:t>- Cocos2D</w:t>
+      </w:r>
+    </w:p>
+    <w:p>
+      <w:pPr>
+        <w:rPr>
+          <w:lang w:val="en-IE"/>
+        </w:rPr>
+      </w:pPr>
+      <w:r>
+        <w:rPr>
+          <w:lang w:val="en-IE"/>
+        </w:rPr>
+        <w:t>- Unity Engine</w:t>
+      </w:r>
+    </w:p>
+    <w:p>
+      <w:pPr>
+        <w:rPr>
+          <w:lang w:val="en-IE"/>
+        </w:rPr>
+      </w:pPr>
+      <w:r>
+        <w:rPr>
+          <w:lang w:val="en-IE"/>
+        </w:rPr>
+        <w:t xml:space="preserve">As part of this project, I researched numerous game engines in order to determine which engine would be best for me to develop this project. The first game engine that I examined was the “Unreal” engine. The Unreal engine has been used to develop numerous high scale and budget games in the last decade or so. Some of these game include Bioshock, Gears of War 3 [unreal1 lp] and Fortnite Battle Royale. These are just a few of the note-worthy AAA games that have been built on this engine. One of the main reasons to utilize the Unreal engine over other game engines is that it is capable of producing very high fidelity visuals for games quite easily. It is often regarded as being capable of producing some of the best graphics in AAA games [unreal2 lp]. This engine however isn’t restricted to large scale development. The Unreal engine has been utilized by small scale independent studios such as the Terry </w:t>
+      </w:r>
+      <w:r>
+        <w:rPr>
+          <w:lang w:val="en-IE"/>
+        </w:rPr>
+        <w:lastRenderedPageBreak/>
+        <w:t xml:space="preserve">Gilliam inspired “Rock of Ages”, developed by ACE Team [unreal3 lp]. However, the Unreal engine is more commonly associated with large scale AAA games. </w:t>
+      </w:r>
+    </w:p>
+    <w:p>
+      <w:pPr>
+        <w:rPr>
+          <w:lang w:val="en-IE"/>
+        </w:rPr>
+      </w:pPr>
+      <w:r>
+        <w:rPr>
+          <w:lang w:val="en-IE"/>
+        </w:rPr>
+        <w:t xml:space="preserve">The Unreal sports a number of advantages </w:t>
+      </w:r>
+      <w:r>
+        <w:rPr>
+          <w:lang w:val="en-IE"/>
+        </w:rPr>
+        <w:t xml:space="preserve">that can influence a developer to choose it over another rival engine. One of these advantages is that the complete engine is free to developers, this is however on the condition that games income revenue is less than $12’000 a year. The Unreal engine also offers multi-platform support for various systems, including but not limited to; Windows, Mac, Linux, PS4, Xbox One, IOS and Android. One of the biggest advantages of choosing Unreal over other engines is its “Blueprint” system. Unreal’s Blueprint system is a visual scripting system where users can create a series of interlinked nodes. When creating these nodes, code does not technically have to be written directly, this can allow for less adept programmers to more easily design games and more adept programmers to rapidly build prototypes. </w:t>
+      </w:r>
+    </w:p>
+    <w:p>
+      <w:pPr>
+        <w:rPr>
+          <w:lang w:val="en-IE"/>
+        </w:rPr>
+      </w:pPr>
+      <w:r>
+        <w:rPr>
+          <w:noProof/>
+          <w:lang w:val="en-US"/>
+        </w:rPr>
+        <w:drawing>
+          <wp:inline distT="0" distB="0" distL="0" distR="0">
+            <wp:extent cx="5274310" cy="2967074"/>
+            <wp:effectExtent l="0" t="0" r="2540" b="5080"/>
+            <wp:docPr id="8" name="Picture 8" descr="http://martiancraft.com/img/blog/articles/large/20140731_unreal-engine_findcover.jpg"/>
+            <wp:cNvGraphicFramePr>
+              <a:graphicFrameLocks xmlns:a="http://schemas.openxmlformats.org/drawingml/2006/main" noChangeAspect="1"/>
+            </wp:cNvGraphicFramePr>
+            <a:graphic xmlns:a="http://schemas.openxmlformats.org/drawingml/2006/main">
+              <a:graphicData uri="http://schemas.openxmlformats.org/drawingml/2006/picture">
+                <pic:pic xmlns:pic="http://schemas.openxmlformats.org/drawingml/2006/picture">
+                  <pic:nvPicPr>
+                    <pic:cNvPr id="0" name="Picture 43" descr="http://martiancraft.com/img/blog/articles/large/20140731_unreal-engine_findcover.jpg"/>
+                    <pic:cNvPicPr>
+                      <a:picLocks noChangeAspect="1" noChangeArrowheads="1"/>
+                    </pic:cNvPicPr>
+                  </pic:nvPicPr>
+                  <pic:blipFill>
+                    <a:blip r:embed="rId18" cstate="print">
+                      <a:extLst>
+                        <a:ext uri="{28A0092B-C50C-407E-A947-70E740481C1C}">
+                          <a14:useLocalDpi xmlns:a14="http://schemas.microsoft.com/office/drawing/2010/main" val="0"/>
+                        </a:ext>
+                      </a:extLst>
+                    </a:blip>
+                    <a:srcRect/>
+                    <a:stretch>
+                      <a:fillRect/>
+                    </a:stretch>
+                  </pic:blipFill>
+                  <pic:spPr bwMode="auto">
+                    <a:xfrm>
+                      <a:off x="0" y="0"/>
+                      <a:ext cx="5274310" cy="2967074"/>
+                    </a:xfrm>
+                    <a:prstGeom prst="rect">
+                      <a:avLst/>
+                    </a:prstGeom>
+                    <a:noFill/>
+                    <a:ln>
+                      <a:noFill/>
+                    </a:ln>
+                  </pic:spPr>
+                </pic:pic>
+              </a:graphicData>
+            </a:graphic>
+          </wp:inline>
+        </w:drawing>
+      </w:r>
+    </w:p>
+    <w:p>
+      <w:pPr>
+        <w:jc w:val="center"/>
+        <w:rPr>
+          <w:i/>
+          <w:lang w:val="en-IE"/>
+        </w:rPr>
+      </w:pPr>
+      <w:r>
+        <w:rPr>
+          <w:i/>
+          <w:lang w:val="en-IE"/>
+        </w:rPr>
+        <w:t>The Unreal Engines Blueprint system</w:t>
+      </w:r>
+    </w:p>
+    <w:p>
+      <w:pPr>
+        <w:rPr>
+          <w:lang w:val="en-IE"/>
+        </w:rPr>
+      </w:pPr>
+    </w:p>
+    <w:p>
+      <w:pPr>
+        <w:rPr>
+          <w:lang w:val="en-IE"/>
+        </w:rPr>
+      </w:pPr>
+      <w:r>
+        <w:rPr>
+          <w:lang w:val="en-IE"/>
+        </w:rPr>
+        <w:t>There are however disadvantages to using this game engine over others. One of these disadvantages is that there is steep learning curve with the Unreal engine. Additionally, while Unreal does offer a number of tools to help in the creation of games using the engine, these tools are not particularly user friendly. Combining the lack of a user-friendly interface for these components with the already steep learning curve of the engine can result in the engine being incredibly diffi</w:t>
+      </w:r>
+      <w:r>
+        <w:rPr>
+          <w:lang w:val="en-IE"/>
+        </w:rPr>
+        <w:t>cult for developers to pick up [unreal4 lp]. Additionally, while it isn’t specifically a disadvantage, the Unreal engine is strictly C++ based. C++ is not a language that I am very familiar with and have had very little experience in developing applications of any type in it. This was one of the main reasons that I decided against using this engine however the previously mentioned steep learning curve also played a factor in my decision.</w:t>
+      </w:r>
+    </w:p>
+    <w:p>
+      <w:pPr>
+        <w:rPr>
+          <w:lang w:val="en-IE"/>
+        </w:rPr>
+      </w:pPr>
+    </w:p>
+    <w:p>
+      <w:pPr>
+        <w:rPr>
+          <w:lang w:val="en-IE"/>
+        </w:rPr>
+      </w:pPr>
+      <w:r>
+        <w:rPr>
+          <w:lang w:val="en-IE"/>
+        </w:rPr>
+        <w:t xml:space="preserve">Aside from the Unreal engine, I decided to look specifically at engines that directly supported 2D game development as I had planned from the beginning that this project would be a 2D game. One of the engines that I discovered in my research was “Cocos2D”. While Cocos2D is generally not used by any AAA developers, it does have a loyal enough following of developers who decided to use it as their primary tool for game design. A survey of game developers found that 9% of them claim that this engine is primarily used for their work. While 9% of a group is generally not a </w:t>
+      </w:r>
+      <w:r>
+        <w:rPr>
+          <w:lang w:val="en-IE"/>
+        </w:rPr>
+        <w:lastRenderedPageBreak/>
+        <w:t xml:space="preserve">large percentage on its own, when you consider the fact that this </w:t>
+      </w:r>
+      <w:r>
+        <w:rPr>
+          <w:lang w:val="en-IE"/>
+        </w:rPr>
+        <w:t xml:space="preserve">is when Cocos2D is up against large mainstream engines such as Unreal, Unity and CryEngine, 9% is a fairly respectable share to be able to claim [Cocos2D1 lp]. While Cocos2D isn’t normally adopted by large scale AAA publishers, it does have a decent foothold in the mobile games market. Cocos2D has been used by the company “Zynga” to develop some of its most popular games such as Farmville and Words With Friends [Cocos2D2 lp]. One of the biggest benefits of using Cocos2D as an engine is that it is completely free. Additionally, it is also open source. Due to the fact that this engine is open source, there are a wide number of user made tools and libraries that are available for the engine [Cocos2D3 lp] Cocos2D also supports multiple different languages such as Objective-C, C++, C# and Java. </w:t>
+      </w:r>
+    </w:p>
+    <w:p>
+      <w:pPr>
+        <w:rPr>
+          <w:lang w:val="en-IE"/>
+        </w:rPr>
+      </w:pPr>
+      <w:r>
+        <w:rPr>
+          <w:lang w:val="en-IE"/>
+        </w:rPr>
+        <w:t xml:space="preserve">There are however problems with using Cocos2D. For one, Cocos2D’s most widely supported platforms for development are mobile platforms and web based platforms. This was one of the main reasons why I decided against using Cocos2D as a game engine as I wanted this project to be playable at the very least on a computer that may not have access to an internet connection. Another problem that affects Cocos2D is that its API’s have been referred to as “unorthodox”. The reason being for this is that the engine was originally developed using Python. Part way through development however it was changed to Objective-C. Soon after that, it changed again and stuck with C++. During these transitions, some of the Objective-C expressions were maintained [Cocos2D4 lp]. </w:t>
+      </w:r>
+    </w:p>
+    <w:p>
+      <w:pPr>
+        <w:rPr>
+          <w:lang w:val="en-IE"/>
+        </w:rPr>
+      </w:pPr>
+      <w:r>
+        <w:rPr>
+          <w:lang w:val="en-IE"/>
+        </w:rPr>
+        <w:t xml:space="preserve">The game engine I inevitably decided to use was the “Unity” game engine. </w:t>
       </w:r>
       <w:bookmarkStart w:id="0" w:name="_GoBack"/>
       <w:bookmarkEnd w:id="0"/>
@@ -3023,101 +3041,97 @@
     </w:p>
     <w:p>
       <w:pPr>
+        <w:rPr>
+          <w:lang w:val="en-IE"/>
+        </w:rPr>
+      </w:pPr>
+      <w:r>
+        <w:rPr>
+          <w:lang w:val="en-IE"/>
+        </w:rPr>
+        <w:t>- Adobe Photoshop</w:t>
+      </w:r>
+    </w:p>
+    <w:p>
+      <w:pPr>
+        <w:rPr>
+          <w:lang w:val="en-IE"/>
+        </w:rPr>
+      </w:pPr>
+      <w:r>
+        <w:rPr>
+          <w:lang w:val="en-IE"/>
+        </w:rPr>
+        <w:t>- GIMP</w:t>
+      </w:r>
+    </w:p>
+    <w:p>
+      <w:pPr>
+        <w:rPr>
+          <w:lang w:val="en-IE"/>
+        </w:rPr>
+      </w:pPr>
+      <w:r>
+        <w:rPr>
+          <w:lang w:val="en-IE"/>
+        </w:rPr>
+        <w:t>- Piskel</w:t>
+      </w:r>
+    </w:p>
+    <w:p>
+      <w:pPr>
+        <w:rPr>
+          <w:lang w:val="en-IE"/>
+        </w:rPr>
+      </w:pPr>
+    </w:p>
+    <w:p>
+      <w:pPr>
         <w:pStyle w:val="Heading3"/>
         <w:jc w:val="left"/>
       </w:pPr>
       <w:r>
-        <w:t xml:space="preserve">2.3 </w:t>
-      </w:r>
-      <w:r>
-        <w:t>Technologies needed</w:t>
-      </w:r>
-    </w:p>
-    <w:p>
-      <w:pPr>
-        <w:rPr>
-          <w:lang w:val="en-IE"/>
-        </w:rPr>
-      </w:pPr>
-      <w:r>
-        <w:rPr>
-          <w:lang w:val="en-IE"/>
-        </w:rPr>
-        <w:t>- Unreal Engine</w:t>
-      </w:r>
-    </w:p>
-    <w:p>
-      <w:pPr>
-        <w:rPr>
-          <w:lang w:val="en-IE"/>
-        </w:rPr>
-      </w:pPr>
-      <w:r>
-        <w:rPr>
-          <w:lang w:val="en-IE"/>
-        </w:rPr>
-        <w:t>- Cocos2D</w:t>
-      </w:r>
-    </w:p>
-    <w:p>
-      <w:pPr>
-        <w:rPr>
-          <w:lang w:val="en-IE"/>
-        </w:rPr>
-      </w:pPr>
-      <w:r>
-        <w:rPr>
-          <w:lang w:val="en-IE"/>
-        </w:rPr>
-        <w:t>- Unity Engine</w:t>
-      </w:r>
-    </w:p>
-    <w:p>
-      <w:pPr>
-        <w:rPr>
-          <w:lang w:val="en-IE"/>
-        </w:rPr>
-      </w:pPr>
-      <w:r>
-        <w:rPr>
-          <w:lang w:val="en-IE"/>
-        </w:rPr>
-        <w:t>- Adobe Photoshop</w:t>
-      </w:r>
-    </w:p>
-    <w:p>
-      <w:pPr>
-        <w:rPr>
-          <w:lang w:val="en-IE"/>
-        </w:rPr>
-      </w:pPr>
-      <w:r>
-        <w:rPr>
-          <w:lang w:val="en-IE"/>
-        </w:rPr>
-        <w:t>- GIMP</w:t>
-      </w:r>
-    </w:p>
-    <w:p>
-      <w:pPr>
-        <w:rPr>
-          <w:lang w:val="en-IE"/>
-        </w:rPr>
-      </w:pPr>
-      <w:r>
-        <w:rPr>
-          <w:lang w:val="en-IE"/>
-        </w:rPr>
-        <w:t xml:space="preserve">- </w:t>
-      </w:r>
-      <w:proofErr w:type="spellStart"/>
-      <w:r>
-        <w:rPr>
-          <w:lang w:val="en-IE"/>
-        </w:rPr>
-        <w:t>Piskel</w:t>
-      </w:r>
-      <w:proofErr w:type="spellEnd"/>
+        <w:t>2.4 Alternate Research Done</w:t>
+      </w:r>
+    </w:p>
+    <w:p>
+      <w:pPr>
+        <w:rPr>
+          <w:lang w:val="en-IE"/>
+        </w:rPr>
+      </w:pPr>
+      <w:r>
+        <w:rPr>
+          <w:lang w:val="en-IE"/>
+        </w:rPr>
+        <w:t>- Unity in Action</w:t>
+      </w:r>
+    </w:p>
+    <w:p>
+      <w:pPr>
+        <w:rPr>
+          <w:lang w:val="en-IE"/>
+        </w:rPr>
+      </w:pPr>
+      <w:r>
+        <w:rPr>
+          <w:lang w:val="en-IE"/>
+        </w:rPr>
+        <w:t>- Art of Game Design – A Book of Lenses</w:t>
+      </w:r>
+    </w:p>
+    <w:p>
+      <w:pPr>
+        <w:rPr>
+          <w:lang w:val="en-IE"/>
+        </w:rPr>
+      </w:pPr>
+      <w:r>
+        <w:rPr>
+          <w:lang w:val="en-IE"/>
+        </w:rPr>
+        <w:t>- Metal Music</w:t>
+      </w:r>
     </w:p>
     <w:p>
       <w:pPr>
@@ -3132,61 +3146,6 @@
         <w:jc w:val="left"/>
       </w:pPr>
       <w:r>
-        <w:t>2.4 Alternate Research Done</w:t>
-      </w:r>
-    </w:p>
-    <w:p>
-      <w:pPr>
-        <w:rPr>
-          <w:lang w:val="en-IE"/>
-        </w:rPr>
-      </w:pPr>
-      <w:r>
-        <w:rPr>
-          <w:lang w:val="en-IE"/>
-        </w:rPr>
-        <w:t>- Unity in Action</w:t>
-      </w:r>
-    </w:p>
-    <w:p>
-      <w:pPr>
-        <w:rPr>
-          <w:lang w:val="en-IE"/>
-        </w:rPr>
-      </w:pPr>
-      <w:r>
-        <w:rPr>
-          <w:lang w:val="en-IE"/>
-        </w:rPr>
-        <w:t>- Art of Game Design – A Book of Lenses</w:t>
-      </w:r>
-    </w:p>
-    <w:p>
-      <w:pPr>
-        <w:rPr>
-          <w:lang w:val="en-IE"/>
-        </w:rPr>
-      </w:pPr>
-      <w:r>
-        <w:rPr>
-          <w:lang w:val="en-IE"/>
-        </w:rPr>
-        <w:t>- Metal Music</w:t>
-      </w:r>
-    </w:p>
-    <w:p>
-      <w:pPr>
-        <w:rPr>
-          <w:lang w:val="en-IE"/>
-        </w:rPr>
-      </w:pPr>
-    </w:p>
-    <w:p>
-      <w:pPr>
-        <w:pStyle w:val="Heading3"/>
-        <w:jc w:val="left"/>
-      </w:pPr>
-      <w:r>
         <w:t>2.5 Research Conclusion</w:t>
       </w:r>
     </w:p>
@@ -3205,7 +3164,7 @@
       </w:pPr>
     </w:p>
     <w:sectPr>
-      <w:headerReference w:type="default" r:id="rId16"/>
+      <w:headerReference w:type="default" r:id="rId19"/>
       <w:pgSz w:w="11906" w:h="16838"/>
       <w:pgMar w:top="1440" w:right="1800" w:bottom="1440" w:left="1800" w:header="708" w:footer="708" w:gutter="0"/>
       <w:cols w:space="708"/>
@@ -3305,7 +3264,7 @@
         <w:rStyle w:val="PageNumber"/>
         <w:noProof/>
       </w:rPr>
-      <w:t>12</w:t>
+      <w:t>4</w:t>
     </w:r>
     <w:r>
       <w:rPr>

</xml_diff>